<commit_message>
updated use case desc
</commit_message>
<xml_diff>
--- a/Lab 3/Function & Non-Functional Requirements Lab 3.docx
+++ b/Lab 3/Function & Non-Functional Requirements Lab 3.docx
@@ -850,14 +850,14 @@
           <w:sz w:val="24"/>
           <w:szCs w:val="24"/>
         </w:rPr>
-        <w:t xml:space="preserve">Kindergartens must be listed in ascending order </w:t>
-      </w:r>
-      <w:r>
-        <w:rPr>
-          <w:sz w:val="24"/>
-          <w:szCs w:val="24"/>
-        </w:rPr>
-        <w:t>based on the nearest kindergartens</w:t>
+        <w:t xml:space="preserve">Kindergartens must be listed </w:t>
+      </w:r>
+      <w:r>
+        <w:rPr>
+          <w:sz w:val="24"/>
+          <w:szCs w:val="24"/>
+        </w:rPr>
+        <w:t>alphabetical order</w:t>
       </w:r>
       <w:r>
         <w:rPr>
@@ -866,6 +866,8 @@
         </w:rPr>
         <w:t xml:space="preserve"> </w:t>
       </w:r>
+      <w:bookmarkStart w:id="0" w:name="_GoBack"/>
+      <w:bookmarkEnd w:id="0"/>
       <w:r>
         <w:rPr>
           <w:sz w:val="24"/>
@@ -1646,8 +1648,6 @@
           <w:szCs w:val="24"/>
         </w:rPr>
       </w:pPr>
-      <w:bookmarkStart w:id="0" w:name="_GoBack"/>
-      <w:bookmarkEnd w:id="0"/>
       <w:r>
         <w:rPr>
           <w:sz w:val="24"/>
@@ -2283,7 +2283,7 @@
       </w:pPr>
     </w:pPrDefault>
   </w:docDefaults>
-  <w:latentStyles w:defLockedState="0" w:defUIPriority="99" w:defSemiHidden="0" w:defUnhideWhenUsed="0" w:defQFormat="0" w:count="375">
+  <w:latentStyles w:defLockedState="0" w:defUIPriority="99" w:defSemiHidden="0" w:defUnhideWhenUsed="0" w:defQFormat="0" w:count="376">
     <w:lsdException w:name="Normal" w:uiPriority="0" w:qFormat="1"/>
     <w:lsdException w:name="heading 1" w:uiPriority="9" w:qFormat="1"/>
     <w:lsdException w:name="heading 2" w:semiHidden="1" w:uiPriority="9" w:unhideWhenUsed="1" w:qFormat="1"/>
@@ -2389,7 +2389,6 @@
     <w:lsdException w:name="HTML Sample" w:semiHidden="1" w:unhideWhenUsed="1"/>
     <w:lsdException w:name="HTML Typewriter" w:semiHidden="1" w:unhideWhenUsed="1"/>
     <w:lsdException w:name="HTML Variable" w:semiHidden="1" w:unhideWhenUsed="1"/>
-    <w:lsdException w:name="Normal Table" w:semiHidden="1" w:unhideWhenUsed="1"/>
     <w:lsdException w:name="annotation subject" w:semiHidden="1" w:unhideWhenUsed="1"/>
     <w:lsdException w:name="No List" w:semiHidden="1" w:unhideWhenUsed="1"/>
     <w:lsdException w:name="Outline List 1" w:semiHidden="1" w:unhideWhenUsed="1"/>
@@ -2436,10 +2435,8 @@
     <w:lsdException w:name="Table Subtle 2" w:semiHidden="1" w:unhideWhenUsed="1"/>
     <w:lsdException w:name="Table Web 1" w:semiHidden="1" w:unhideWhenUsed="1"/>
     <w:lsdException w:name="Table Web 2" w:semiHidden="1" w:unhideWhenUsed="1"/>
-    <w:lsdException w:name="Table Web 3" w:semiHidden="1" w:unhideWhenUsed="1"/>
     <w:lsdException w:name="Balloon Text" w:semiHidden="1" w:unhideWhenUsed="1"/>
     <w:lsdException w:name="Table Grid" w:uiPriority="39"/>
-    <w:lsdException w:name="Table Theme" w:semiHidden="1" w:unhideWhenUsed="1"/>
     <w:lsdException w:name="Placeholder Text" w:semiHidden="1"/>
     <w:lsdException w:name="No Spacing" w:uiPriority="1" w:qFormat="1"/>
     <w:lsdException w:name="Light Shading" w:uiPriority="60"/>
@@ -2659,6 +2656,7 @@
     <w:lsdException w:name="Smart Hyperlink" w:semiHidden="1" w:unhideWhenUsed="1"/>
     <w:lsdException w:name="Hashtag" w:semiHidden="1" w:unhideWhenUsed="1"/>
     <w:lsdException w:name="Unresolved Mention" w:semiHidden="1" w:unhideWhenUsed="1"/>
+    <w:lsdException w:name="Smart Link" w:semiHidden="1" w:unhideWhenUsed="1"/>
   </w:latentStyles>
   <w:style w:type="paragraph" w:default="1" w:styleId="Normal">
     <w:name w:val="Normal"/>

</xml_diff>

<commit_message>
Update Function & Non-Functional Requirements Lab 3.docx
</commit_message>
<xml_diff>
--- a/Lab 3/Function & Non-Functional Requirements Lab 3.docx
+++ b/Lab 3/Function & Non-Functional Requirements Lab 3.docx
@@ -850,36 +850,17 @@
           <w:sz w:val="24"/>
           <w:szCs w:val="24"/>
         </w:rPr>
-        <w:t xml:space="preserve">Kindergartens must be listed in ascending order </w:t>
-      </w:r>
-      <w:r>
-        <w:rPr>
-          <w:sz w:val="24"/>
-          <w:szCs w:val="24"/>
-        </w:rPr>
-        <w:t>based on the nearest kindergartens</w:t>
-      </w:r>
-      <w:r>
-        <w:rPr>
-          <w:sz w:val="24"/>
-          <w:szCs w:val="24"/>
-        </w:rPr>
-        <w:t xml:space="preserve"> </w:t>
-      </w:r>
-      <w:r>
-        <w:rPr>
-          <w:sz w:val="24"/>
-          <w:szCs w:val="24"/>
-        </w:rPr>
-        <w:t>in the Kindergarten Result Box.</w:t>
-      </w:r>
-      <w:r>
-        <w:rPr>
-          <w:sz w:val="24"/>
-          <w:szCs w:val="24"/>
-        </w:rPr>
-        <w:t xml:space="preserve"> </w:t>
-      </w:r>
+        <w:t xml:space="preserve">Kindergartens must be listed in </w:t>
+      </w:r>
+      <w:r>
+        <w:rPr>
+          <w:sz w:val="24"/>
+          <w:szCs w:val="24"/>
+        </w:rPr>
+        <w:t>alphabetical order in the Kindergarten Result Box.</w:t>
+      </w:r>
+      <w:bookmarkStart w:id="0" w:name="_GoBack"/>
+      <w:bookmarkEnd w:id="0"/>
     </w:p>
     <w:p>
       <w:pPr>
@@ -1646,8 +1627,6 @@
           <w:szCs w:val="24"/>
         </w:rPr>
       </w:pPr>
-      <w:bookmarkStart w:id="0" w:name="_GoBack"/>
-      <w:bookmarkEnd w:id="0"/>
       <w:r>
         <w:rPr>
           <w:sz w:val="24"/>

</xml_diff>